<commit_message>
Update Documents to be up to date
</commit_message>
<xml_diff>
--- a/DOCUMENTATION/GLOBAL API GUIDELINES/External Error Responses.docx
+++ b/DOCUMENTATION/GLOBAL API GUIDELINES/External Error Responses.docx
@@ -1,6 +1,6 @@
 
 <file path=word/document.xml><?xml version="1.0" encoding="utf-8"?>
-<w:document xmlns:wpc="http://schemas.microsoft.com/office/word/2010/wordprocessingCanvas" xmlns:cx="http://schemas.microsoft.com/office/drawing/2014/chartex" xmlns:cx1="http://schemas.microsoft.com/office/drawing/2015/9/8/chartex" xmlns:cx2="http://schemas.microsoft.com/office/drawing/2015/10/21/chartex" xmlns:cx3="http://schemas.microsoft.com/office/drawing/2016/5/9/chartex" xmlns:cx4="http://schemas.microsoft.com/office/drawing/2016/5/10/chartex" xmlns:cx5="http://schemas.microsoft.com/office/drawing/2016/5/11/chartex" xmlns:cx6="http://schemas.microsoft.com/office/drawing/2016/5/12/chartex" xmlns:cx7="http://schemas.microsoft.com/office/drawing/2016/5/13/chartex" xmlns:cx8="http://schemas.microsoft.com/office/drawing/2016/5/14/chartex" xmlns:mc="http://schemas.openxmlformats.org/markup-compatibility/2006" xmlns:aink="http://schemas.microsoft.com/office/drawing/2016/ink" xmlns:am3d="http://schemas.microsoft.com/office/drawing/2017/model3d" xmlns:o="urn:schemas-microsoft-com:office:office" xmlns:oel="http://schemas.microsoft.com/office/2019/extlst" xmlns:r="http://schemas.openxmlformats.org/officeDocument/2006/relationships" xmlns:m="http://schemas.openxmlformats.org/officeDocument/2006/math" xmlns:v="urn:schemas-microsoft-com:vml" xmlns:wp14="http://schemas.microsoft.com/office/word/2010/wordprocessingDrawing" xmlns:wp="http://schemas.openxmlformats.org/drawingml/2006/wordprocessingDrawing" xmlns:w10="urn:schemas-microsoft-com:office:word" xmlns:w="http://schemas.openxmlformats.org/wordprocessingml/2006/main" xmlns:w14="http://schemas.microsoft.com/office/word/2010/wordml" xmlns:w15="http://schemas.microsoft.com/office/word/2012/wordml" xmlns:w16cex="http://schemas.microsoft.com/office/word/2018/wordml/cex" xmlns:w16cid="http://schemas.microsoft.com/office/word/2016/wordml/cid" xmlns:w16="http://schemas.microsoft.com/office/word/2018/wordml" xmlns:w16sdtdh="http://schemas.microsoft.com/office/word/2020/wordml/sdtdatahash" xmlns:w16se="http://schemas.microsoft.com/office/word/2015/wordml/symex" xmlns:wpg="http://schemas.microsoft.com/office/word/2010/wordprocessingGroup" xmlns:wpi="http://schemas.microsoft.com/office/word/2010/wordprocessingInk" xmlns:wne="http://schemas.microsoft.com/office/word/2006/wordml" xmlns:wps="http://schemas.microsoft.com/office/word/2010/wordprocessingShape" mc:Ignorable="w14 w15 w16se w16cid w16 w16cex w16sdtdh wp14">
+<w:document xmlns:wpc="http://schemas.microsoft.com/office/word/2010/wordprocessingCanvas" xmlns:cx="http://schemas.microsoft.com/office/drawing/2014/chartex" xmlns:cx1="http://schemas.microsoft.com/office/drawing/2015/9/8/chartex" xmlns:cx2="http://schemas.microsoft.com/office/drawing/2015/10/21/chartex" xmlns:cx3="http://schemas.microsoft.com/office/drawing/2016/5/9/chartex" xmlns:cx4="http://schemas.microsoft.com/office/drawing/2016/5/10/chartex" xmlns:cx5="http://schemas.microsoft.com/office/drawing/2016/5/11/chartex" xmlns:cx6="http://schemas.microsoft.com/office/drawing/2016/5/12/chartex" xmlns:cx7="http://schemas.microsoft.com/office/drawing/2016/5/13/chartex" xmlns:cx8="http://schemas.microsoft.com/office/drawing/2016/5/14/chartex" xmlns:mc="http://schemas.openxmlformats.org/markup-compatibility/2006" xmlns:aink="http://schemas.microsoft.com/office/drawing/2016/ink" xmlns:am3d="http://schemas.microsoft.com/office/drawing/2017/model3d" xmlns:o="urn:schemas-microsoft-com:office:office" xmlns:r="http://schemas.openxmlformats.org/officeDocument/2006/relationships" xmlns:m="http://schemas.openxmlformats.org/officeDocument/2006/math" xmlns:v="urn:schemas-microsoft-com:vml" xmlns:wp14="http://schemas.microsoft.com/office/word/2010/wordprocessingDrawing" xmlns:wp="http://schemas.openxmlformats.org/drawingml/2006/wordprocessingDrawing" xmlns:w10="urn:schemas-microsoft-com:office:word" xmlns:w="http://schemas.openxmlformats.org/wordprocessingml/2006/main" xmlns:w14="http://schemas.microsoft.com/office/word/2010/wordml" xmlns:w15="http://schemas.microsoft.com/office/word/2012/wordml" xmlns:w16cex="http://schemas.microsoft.com/office/word/2018/wordml/cex" xmlns:w16cid="http://schemas.microsoft.com/office/word/2016/wordml/cid" xmlns:w16="http://schemas.microsoft.com/office/word/2018/wordml" xmlns:w16sdtdh="http://schemas.microsoft.com/office/word/2020/wordml/sdtdatahash" xmlns:w16se="http://schemas.microsoft.com/office/word/2015/wordml/symex" xmlns:wpg="http://schemas.microsoft.com/office/word/2010/wordprocessingGroup" xmlns:wpi="http://schemas.microsoft.com/office/word/2010/wordprocessingInk" xmlns:wne="http://schemas.microsoft.com/office/word/2006/wordml" xmlns:wps="http://schemas.microsoft.com/office/word/2010/wordprocessingShape" mc:Ignorable="w14 w15 w16se w16cid w16 w16cex w16sdtdh wp14">
   <w:body>
     <w:p>
       <w:pPr>
@@ -8,10 +8,7 @@
       </w:pPr>
       <w:bookmarkStart w:id="0" w:name="_Toc120795143"/>
       <w:r>
-        <w:t xml:space="preserve">External </w:t>
-      </w:r>
-      <w:r>
-        <w:t>Error Responses</w:t>
+        <w:t>External Error Responses</w:t>
       </w:r>
       <w:bookmarkEnd w:id="0"/>
     </w:p>
@@ -72,7 +69,21 @@
         <w:rPr>
           <w:lang w:val="en-US"/>
         </w:rPr>
-        <w:t>A unique error "code", which can be identified and traced for more details. It must be human readable; therefore, it must not be a numeric code. In turn, to achieve a better location of the error, you can reference the value or field that is causing it, and include it in the message.</w:t>
+        <w:t xml:space="preserve">A unique error "code", which can be identified and traced for more details. It must be human readable; therefore, it must not be a numeric code. In turn, to achieve a better location of the error, you can reference the value or field that is causing </w:t>
+      </w:r>
+      <w:proofErr w:type="gramStart"/>
+      <w:r>
+        <w:rPr>
+          <w:lang w:val="en-US"/>
+        </w:rPr>
+        <w:t>it, and</w:t>
+      </w:r>
+      <w:proofErr w:type="gramEnd"/>
+      <w:r>
+        <w:rPr>
+          <w:lang w:val="en-US"/>
+        </w:rPr>
+        <w:t xml:space="preserve"> include it in the message.</w:t>
       </w:r>
     </w:p>
     <w:p>
@@ -183,30 +194,12 @@
             </w:r>
             <w:r>
               <w:rPr>
-                <w:rStyle w:val="pl-pds"/>
-                <w:rFonts w:ascii="Consolas" w:hAnsi="Consolas"/>
-                <w:color w:val="24292F"/>
-                <w:lang w:val="en-GB"/>
-              </w:rPr>
-              <w:t>"</w:t>
-            </w:r>
-            <w:r>
-              <w:rPr>
                 <w:rStyle w:val="pl-s"/>
                 <w:rFonts w:ascii="Consolas" w:hAnsi="Consolas"/>
                 <w:color w:val="24292F"/>
                 <w:lang w:val="en-GB"/>
               </w:rPr>
               <w:t>400</w:t>
-            </w:r>
-            <w:r>
-              <w:rPr>
-                <w:rStyle w:val="pl-pds"/>
-                <w:rFonts w:ascii="Consolas" w:hAnsi="Consolas"/>
-                <w:color w:val="24292F"/>
-                <w:lang w:val="en-GB"/>
-              </w:rPr>
-              <w:t>"</w:t>
             </w:r>
             <w:r>
               <w:rPr>
@@ -539,7 +532,21 @@
         <w:rPr>
           <w:lang w:val="en-US"/>
         </w:rPr>
-        <w:t xml:space="preserve">In the following, we elaborate on the existing client errors. In particular, we identify the different error codes and cluster them into separate tables, depending on their nature: </w:t>
+        <w:t xml:space="preserve">In the following, we elaborate on the existing client errors. </w:t>
+      </w:r>
+      <w:proofErr w:type="gramStart"/>
+      <w:r>
+        <w:rPr>
+          <w:lang w:val="en-US"/>
+        </w:rPr>
+        <w:t>In particular, we</w:t>
+      </w:r>
+      <w:proofErr w:type="gramEnd"/>
+      <w:r>
+        <w:rPr>
+          <w:lang w:val="en-US"/>
+        </w:rPr>
+        <w:t xml:space="preserve"> identify the different error codes and cluster them into separate tables, depending on their nature: </w:t>
       </w:r>
       <w:proofErr w:type="spellStart"/>
       <w:r>
@@ -1792,7 +1799,29 @@
                 <w:szCs w:val="24"/>
                 <w:lang w:val="en-GB" w:eastAsia="es-ES"/>
               </w:rPr>
-              <w:t>Unknown server error. Typically a server bug.</w:t>
+              <w:t xml:space="preserve">Unknown server error. </w:t>
+            </w:r>
+            <w:proofErr w:type="gramStart"/>
+            <w:r>
+              <w:rPr>
+                <w:rFonts w:ascii="Segoe UI" w:eastAsia="Times New Roman" w:hAnsi="Segoe UI" w:cs="Segoe UI"/>
+                <w:color w:val="24292F"/>
+                <w:sz w:val="24"/>
+                <w:szCs w:val="24"/>
+                <w:lang w:val="en-GB" w:eastAsia="es-ES"/>
+              </w:rPr>
+              <w:t>Typically</w:t>
+            </w:r>
+            <w:proofErr w:type="gramEnd"/>
+            <w:r>
+              <w:rPr>
+                <w:rFonts w:ascii="Segoe UI" w:eastAsia="Times New Roman" w:hAnsi="Segoe UI" w:cs="Segoe UI"/>
+                <w:color w:val="24292F"/>
+                <w:sz w:val="24"/>
+                <w:szCs w:val="24"/>
+                <w:lang w:val="en-GB" w:eastAsia="es-ES"/>
+              </w:rPr>
+              <w:t xml:space="preserve"> a server bug.</w:t>
             </w:r>
           </w:p>
         </w:tc>
@@ -2456,8 +2485,58 @@
 </w:document>
 </file>
 
+<file path=word/endnotes.xml><?xml version="1.0" encoding="utf-8"?>
+<w:endnotes xmlns:wpc="http://schemas.microsoft.com/office/word/2010/wordprocessingCanvas" xmlns:cx="http://schemas.microsoft.com/office/drawing/2014/chartex" xmlns:cx1="http://schemas.microsoft.com/office/drawing/2015/9/8/chartex" xmlns:cx2="http://schemas.microsoft.com/office/drawing/2015/10/21/chartex" xmlns:cx3="http://schemas.microsoft.com/office/drawing/2016/5/9/chartex" xmlns:cx4="http://schemas.microsoft.com/office/drawing/2016/5/10/chartex" xmlns:cx5="http://schemas.microsoft.com/office/drawing/2016/5/11/chartex" xmlns:cx6="http://schemas.microsoft.com/office/drawing/2016/5/12/chartex" xmlns:cx7="http://schemas.microsoft.com/office/drawing/2016/5/13/chartex" xmlns:cx8="http://schemas.microsoft.com/office/drawing/2016/5/14/chartex" xmlns:mc="http://schemas.openxmlformats.org/markup-compatibility/2006" xmlns:aink="http://schemas.microsoft.com/office/drawing/2016/ink" xmlns:am3d="http://schemas.microsoft.com/office/drawing/2017/model3d" xmlns:o="urn:schemas-microsoft-com:office:office" xmlns:r="http://schemas.openxmlformats.org/officeDocument/2006/relationships" xmlns:m="http://schemas.openxmlformats.org/officeDocument/2006/math" xmlns:v="urn:schemas-microsoft-com:vml" xmlns:wp14="http://schemas.microsoft.com/office/word/2010/wordprocessingDrawing" xmlns:wp="http://schemas.openxmlformats.org/drawingml/2006/wordprocessingDrawing" xmlns:w10="urn:schemas-microsoft-com:office:word" xmlns:w="http://schemas.openxmlformats.org/wordprocessingml/2006/main" xmlns:w14="http://schemas.microsoft.com/office/word/2010/wordml" xmlns:w15="http://schemas.microsoft.com/office/word/2012/wordml" xmlns:w16cex="http://schemas.microsoft.com/office/word/2018/wordml/cex" xmlns:w16cid="http://schemas.microsoft.com/office/word/2016/wordml/cid" xmlns:w16="http://schemas.microsoft.com/office/word/2018/wordml" xmlns:w16sdtdh="http://schemas.microsoft.com/office/word/2020/wordml/sdtdatahash" xmlns:w16se="http://schemas.microsoft.com/office/word/2015/wordml/symex" xmlns:wpg="http://schemas.microsoft.com/office/word/2010/wordprocessingGroup" xmlns:wpi="http://schemas.microsoft.com/office/word/2010/wordprocessingInk" xmlns:wne="http://schemas.microsoft.com/office/word/2006/wordml" xmlns:wps="http://schemas.microsoft.com/office/word/2010/wordprocessingShape" mc:Ignorable="w14 w15 w16se w16cid w16 w16cex w16sdtdh wp14">
+  <w:endnote w:type="separator" w:id="-1">
+    <w:p>
+      <w:pPr>
+        <w:spacing w:after="0" w:line="240" w:lineRule="auto"/>
+      </w:pPr>
+      <w:r>
+        <w:separator/>
+      </w:r>
+    </w:p>
+  </w:endnote>
+  <w:endnote w:type="continuationSeparator" w:id="0">
+    <w:p>
+      <w:pPr>
+        <w:spacing w:after="0" w:line="240" w:lineRule="auto"/>
+      </w:pPr>
+      <w:r>
+        <w:continuationSeparator/>
+      </w:r>
+    </w:p>
+  </w:endnote>
+</w:endnotes>
+</file>
+
+<file path=word/footnotes.xml><?xml version="1.0" encoding="utf-8"?>
+<w:footnotes xmlns:wpc="http://schemas.microsoft.com/office/word/2010/wordprocessingCanvas" xmlns:cx="http://schemas.microsoft.com/office/drawing/2014/chartex" xmlns:cx1="http://schemas.microsoft.com/office/drawing/2015/9/8/chartex" xmlns:cx2="http://schemas.microsoft.com/office/drawing/2015/10/21/chartex" xmlns:cx3="http://schemas.microsoft.com/office/drawing/2016/5/9/chartex" xmlns:cx4="http://schemas.microsoft.com/office/drawing/2016/5/10/chartex" xmlns:cx5="http://schemas.microsoft.com/office/drawing/2016/5/11/chartex" xmlns:cx6="http://schemas.microsoft.com/office/drawing/2016/5/12/chartex" xmlns:cx7="http://schemas.microsoft.com/office/drawing/2016/5/13/chartex" xmlns:cx8="http://schemas.microsoft.com/office/drawing/2016/5/14/chartex" xmlns:mc="http://schemas.openxmlformats.org/markup-compatibility/2006" xmlns:aink="http://schemas.microsoft.com/office/drawing/2016/ink" xmlns:am3d="http://schemas.microsoft.com/office/drawing/2017/model3d" xmlns:o="urn:schemas-microsoft-com:office:office" xmlns:r="http://schemas.openxmlformats.org/officeDocument/2006/relationships" xmlns:m="http://schemas.openxmlformats.org/officeDocument/2006/math" xmlns:v="urn:schemas-microsoft-com:vml" xmlns:wp14="http://schemas.microsoft.com/office/word/2010/wordprocessingDrawing" xmlns:wp="http://schemas.openxmlformats.org/drawingml/2006/wordprocessingDrawing" xmlns:w10="urn:schemas-microsoft-com:office:word" xmlns:w="http://schemas.openxmlformats.org/wordprocessingml/2006/main" xmlns:w14="http://schemas.microsoft.com/office/word/2010/wordml" xmlns:w15="http://schemas.microsoft.com/office/word/2012/wordml" xmlns:w16cex="http://schemas.microsoft.com/office/word/2018/wordml/cex" xmlns:w16cid="http://schemas.microsoft.com/office/word/2016/wordml/cid" xmlns:w16="http://schemas.microsoft.com/office/word/2018/wordml" xmlns:w16sdtdh="http://schemas.microsoft.com/office/word/2020/wordml/sdtdatahash" xmlns:w16se="http://schemas.microsoft.com/office/word/2015/wordml/symex" xmlns:wpg="http://schemas.microsoft.com/office/word/2010/wordprocessingGroup" xmlns:wpi="http://schemas.microsoft.com/office/word/2010/wordprocessingInk" xmlns:wne="http://schemas.microsoft.com/office/word/2006/wordml" xmlns:wps="http://schemas.microsoft.com/office/word/2010/wordprocessingShape" mc:Ignorable="w14 w15 w16se w16cid w16 w16cex w16sdtdh wp14">
+  <w:footnote w:type="separator" w:id="-1">
+    <w:p>
+      <w:pPr>
+        <w:spacing w:after="0" w:line="240" w:lineRule="auto"/>
+      </w:pPr>
+      <w:r>
+        <w:separator/>
+      </w:r>
+    </w:p>
+  </w:footnote>
+  <w:footnote w:type="continuationSeparator" w:id="0">
+    <w:p>
+      <w:pPr>
+        <w:spacing w:after="0" w:line="240" w:lineRule="auto"/>
+      </w:pPr>
+      <w:r>
+        <w:continuationSeparator/>
+      </w:r>
+    </w:p>
+  </w:footnote>
+</w:footnotes>
+</file>
+
 <file path=word/numbering.xml><?xml version="1.0" encoding="utf-8"?>
-<w:numbering xmlns:wpc="http://schemas.microsoft.com/office/word/2010/wordprocessingCanvas" xmlns:cx="http://schemas.microsoft.com/office/drawing/2014/chartex" xmlns:cx1="http://schemas.microsoft.com/office/drawing/2015/9/8/chartex" xmlns:cx2="http://schemas.microsoft.com/office/drawing/2015/10/21/chartex" xmlns:cx3="http://schemas.microsoft.com/office/drawing/2016/5/9/chartex" xmlns:cx4="http://schemas.microsoft.com/office/drawing/2016/5/10/chartex" xmlns:cx5="http://schemas.microsoft.com/office/drawing/2016/5/11/chartex" xmlns:cx6="http://schemas.microsoft.com/office/drawing/2016/5/12/chartex" xmlns:cx7="http://schemas.microsoft.com/office/drawing/2016/5/13/chartex" xmlns:cx8="http://schemas.microsoft.com/office/drawing/2016/5/14/chartex" xmlns:mc="http://schemas.openxmlformats.org/markup-compatibility/2006" xmlns:aink="http://schemas.microsoft.com/office/drawing/2016/ink" xmlns:am3d="http://schemas.microsoft.com/office/drawing/2017/model3d" xmlns:o="urn:schemas-microsoft-com:office:office" xmlns:oel="http://schemas.microsoft.com/office/2019/extlst" xmlns:r="http://schemas.openxmlformats.org/officeDocument/2006/relationships" xmlns:m="http://schemas.openxmlformats.org/officeDocument/2006/math" xmlns:v="urn:schemas-microsoft-com:vml" xmlns:wp14="http://schemas.microsoft.com/office/word/2010/wordprocessingDrawing" xmlns:wp="http://schemas.openxmlformats.org/drawingml/2006/wordprocessingDrawing" xmlns:w10="urn:schemas-microsoft-com:office:word" xmlns:w="http://schemas.openxmlformats.org/wordprocessingml/2006/main" xmlns:w14="http://schemas.microsoft.com/office/word/2010/wordml" xmlns:w15="http://schemas.microsoft.com/office/word/2012/wordml" xmlns:w16cex="http://schemas.microsoft.com/office/word/2018/wordml/cex" xmlns:w16cid="http://schemas.microsoft.com/office/word/2016/wordml/cid" xmlns:w16="http://schemas.microsoft.com/office/word/2018/wordml" xmlns:w16sdtdh="http://schemas.microsoft.com/office/word/2020/wordml/sdtdatahash" xmlns:w16se="http://schemas.microsoft.com/office/word/2015/wordml/symex" xmlns:wpg="http://schemas.microsoft.com/office/word/2010/wordprocessingGroup" xmlns:wpi="http://schemas.microsoft.com/office/word/2010/wordprocessingInk" xmlns:wne="http://schemas.microsoft.com/office/word/2006/wordml" xmlns:wps="http://schemas.microsoft.com/office/word/2010/wordprocessingShape" mc:Ignorable="w14 w15 w16se w16cid w16 w16cex w16sdtdh wp14">
+<w:numbering xmlns:wpc="http://schemas.microsoft.com/office/word/2010/wordprocessingCanvas" xmlns:cx="http://schemas.microsoft.com/office/drawing/2014/chartex" xmlns:cx1="http://schemas.microsoft.com/office/drawing/2015/9/8/chartex" xmlns:cx2="http://schemas.microsoft.com/office/drawing/2015/10/21/chartex" xmlns:cx3="http://schemas.microsoft.com/office/drawing/2016/5/9/chartex" xmlns:cx4="http://schemas.microsoft.com/office/drawing/2016/5/10/chartex" xmlns:cx5="http://schemas.microsoft.com/office/drawing/2016/5/11/chartex" xmlns:cx6="http://schemas.microsoft.com/office/drawing/2016/5/12/chartex" xmlns:cx7="http://schemas.microsoft.com/office/drawing/2016/5/13/chartex" xmlns:cx8="http://schemas.microsoft.com/office/drawing/2016/5/14/chartex" xmlns:mc="http://schemas.openxmlformats.org/markup-compatibility/2006" xmlns:aink="http://schemas.microsoft.com/office/drawing/2016/ink" xmlns:am3d="http://schemas.microsoft.com/office/drawing/2017/model3d" xmlns:o="urn:schemas-microsoft-com:office:office" xmlns:r="http://schemas.openxmlformats.org/officeDocument/2006/relationships" xmlns:m="http://schemas.openxmlformats.org/officeDocument/2006/math" xmlns:v="urn:schemas-microsoft-com:vml" xmlns:wp14="http://schemas.microsoft.com/office/word/2010/wordprocessingDrawing" xmlns:wp="http://schemas.openxmlformats.org/drawingml/2006/wordprocessingDrawing" xmlns:w10="urn:schemas-microsoft-com:office:word" xmlns:w="http://schemas.openxmlformats.org/wordprocessingml/2006/main" xmlns:w14="http://schemas.microsoft.com/office/word/2010/wordml" xmlns:w15="http://schemas.microsoft.com/office/word/2012/wordml" xmlns:w16cex="http://schemas.microsoft.com/office/word/2018/wordml/cex" xmlns:w16cid="http://schemas.microsoft.com/office/word/2016/wordml/cid" xmlns:w16="http://schemas.microsoft.com/office/word/2018/wordml" xmlns:w16sdtdh="http://schemas.microsoft.com/office/word/2020/wordml/sdtdatahash" xmlns:w16se="http://schemas.microsoft.com/office/word/2015/wordml/symex" xmlns:wpg="http://schemas.microsoft.com/office/word/2010/wordprocessingGroup" xmlns:wpi="http://schemas.microsoft.com/office/word/2010/wordprocessingInk" xmlns:wne="http://schemas.microsoft.com/office/word/2006/wordml" xmlns:wps="http://schemas.microsoft.com/office/word/2010/wordprocessingShape" mc:Ignorable="w14 w15 w16se w16cid w16 w16cex w16sdtdh wp14">
   <w:abstractNum w:abstractNumId="0" w15:restartNumberingAfterBreak="0">
     <w:nsid w:val="3B7C43C6"/>
     <w:multiLevelType w:val="multilevel"/>
@@ -2916,16 +2995,16 @@
       </w:rPr>
     </w:lvl>
   </w:abstractNum>
-  <w:num w:numId="1" w16cid:durableId="1596789597">
+  <w:num w:numId="1">
     <w:abstractNumId w:val="0"/>
   </w:num>
-  <w:num w:numId="2" w16cid:durableId="388765138">
+  <w:num w:numId="2">
     <w:abstractNumId w:val="1"/>
   </w:num>
-  <w:num w:numId="3" w16cid:durableId="1247691195">
+  <w:num w:numId="3">
     <w:abstractNumId w:val="2"/>
   </w:num>
-  <w:num w:numId="4" w16cid:durableId="1526870104">
+  <w:num w:numId="4">
     <w:abstractNumId w:val="3"/>
   </w:num>
 </w:numbering>

</xml_diff>